<commit_message>
Poprawiono opis tematu zmiennych
</commit_message>
<xml_diff>
--- a/Wprowadzenie do zmiennych/Realizacja ogólnego tematu.docx
+++ b/Wprowadzenie do zmiennych/Realizacja ogólnego tematu.docx
@@ -133,7 +133,7 @@
         <w:jc w:val="both"/>
       </w:pPr>
       <w:r>
-        <w:t>Lekcję 3 należy zrealizować innego dnia, niż lekcje 1 i 2.</w:t>
+        <w:t>Lekcję 2 warto jest zrealizować tego samego dnia co lekcję 1.</w:t>
       </w:r>
       <w:bookmarkStart w:id="0" w:name="_GoBack"/>
       <w:bookmarkEnd w:id="0"/>
@@ -152,7 +152,39 @@
         <w:t xml:space="preserve">Lekcję </w:t>
       </w:r>
       <w:r>
-        <w:t>3</w:t>
+        <w:t>4</w:t>
+      </w:r>
+      <w:r>
+        <w:t xml:space="preserve"> należy zrealizować innego dnia, niż lekcje 1</w:t>
+      </w:r>
+      <w:r>
+        <w:t xml:space="preserve">, </w:t>
+      </w:r>
+      <w:r>
+        <w:t>2</w:t>
+      </w:r>
+      <w:r>
+        <w:t xml:space="preserve"> i 3</w:t>
+      </w:r>
+      <w:r>
+        <w:t>.</w:t>
+      </w:r>
+    </w:p>
+    <w:p>
+      <w:pPr>
+        <w:pStyle w:val="Kolorowalistaakcent11"/>
+        <w:numPr>
+          <w:ilvl w:val="1"/>
+          <w:numId w:val="1"/>
+        </w:numPr>
+        <w:ind w:left="709"/>
+        <w:jc w:val="both"/>
+      </w:pPr>
+      <w:r>
+        <w:t xml:space="preserve">Lekcję </w:t>
+      </w:r>
+      <w:r>
+        <w:t>4</w:t>
       </w:r>
       <w:r>
         <w:t>, ze względu na jej ewaluacyjny charakter, należy potraktować podobnie do sprawdzianu.</w:t>
@@ -276,7 +308,7 @@
     </w:rPrDefault>
     <w:pPrDefault/>
   </w:docDefaults>
-  <w:latentStyles w:defLockedState="0" w:defUIPriority="99" w:defSemiHidden="0" w:defUnhideWhenUsed="0" w:defQFormat="0" w:count="375">
+  <w:latentStyles w:defLockedState="0" w:defUIPriority="99" w:defSemiHidden="0" w:defUnhideWhenUsed="0" w:defQFormat="0" w:count="376">
     <w:lsdException w:name="Normal" w:uiPriority="0" w:qFormat="1"/>
     <w:lsdException w:name="heading 1" w:uiPriority="9" w:qFormat="1"/>
     <w:lsdException w:name="heading 2" w:semiHidden="1" w:uiPriority="9" w:unhideWhenUsed="1" w:qFormat="1"/>
@@ -382,7 +414,6 @@
     <w:lsdException w:name="HTML Sample" w:semiHidden="1" w:unhideWhenUsed="1"/>
     <w:lsdException w:name="HTML Typewriter" w:semiHidden="1" w:unhideWhenUsed="1"/>
     <w:lsdException w:name="HTML Variable" w:semiHidden="1" w:unhideWhenUsed="1"/>
-    <w:lsdException w:name="Normal Table" w:semiHidden="1" w:unhideWhenUsed="1"/>
     <w:lsdException w:name="annotation subject" w:semiHidden="1" w:unhideWhenUsed="1"/>
     <w:lsdException w:name="No List" w:semiHidden="1" w:unhideWhenUsed="1"/>
     <w:lsdException w:name="Outline List 1" w:semiHidden="1" w:unhideWhenUsed="1"/>
@@ -429,10 +460,8 @@
     <w:lsdException w:name="Table Subtle 2" w:semiHidden="1" w:unhideWhenUsed="1"/>
     <w:lsdException w:name="Table Web 1" w:semiHidden="1" w:unhideWhenUsed="1"/>
     <w:lsdException w:name="Table Web 2" w:semiHidden="1" w:unhideWhenUsed="1"/>
-    <w:lsdException w:name="Table Web 3" w:semiHidden="1" w:unhideWhenUsed="1"/>
     <w:lsdException w:name="Balloon Text" w:semiHidden="1" w:unhideWhenUsed="1"/>
     <w:lsdException w:name="Table Grid" w:uiPriority="59"/>
-    <w:lsdException w:name="Table Theme" w:semiHidden="1" w:unhideWhenUsed="1"/>
     <w:lsdException w:name="Placeholder Text" w:semiHidden="1" w:unhideWhenUsed="1"/>
     <w:lsdException w:name="No Spacing" w:qFormat="1"/>
     <w:lsdException w:name="Light Shading"/>
@@ -652,6 +681,7 @@
     <w:lsdException w:name="Smart Hyperlink" w:semiHidden="1" w:unhideWhenUsed="1"/>
     <w:lsdException w:name="Hashtag" w:semiHidden="1" w:unhideWhenUsed="1"/>
     <w:lsdException w:name="Unresolved Mention" w:semiHidden="1" w:unhideWhenUsed="1"/>
+    <w:lsdException w:name="Smart Link" w:semiHidden="1" w:unhideWhenUsed="1"/>
   </w:latentStyles>
   <w:style w:type="paragraph" w:default="1" w:styleId="Normalny">
     <w:name w:val="Normal"/>

</xml_diff>